<commit_message>
correction in document xyz
</commit_message>
<xml_diff>
--- a/documents/XYZ.docx
+++ b/documents/XYZ.docx
@@ -139,7 +139,26 @@
           <w:szCs w:val="21"/>
           <w:vertAlign w:val="superscript"/>
         </w:rPr>
-        <w:t>z-1</w:t>
+        <w:t>z</w:t>
+      </w:r>
+      <w:r>
+        <w:rPr>
+          <w:rFonts w:ascii="Arial" w:eastAsia="Times New Roman" w:hAnsi="Arial" w:cs="Arial"/>
+          <w:color w:val="222222"/>
+          <w:sz w:val="21"/>
+          <w:szCs w:val="21"/>
+          <w:vertAlign w:val="subscript"/>
+        </w:rPr>
+        <w:t>-</w:t>
+      </w:r>
+      <w:r>
+        <w:rPr>
+          <w:rFonts w:ascii="Arial" w:eastAsia="Times New Roman" w:hAnsi="Arial" w:cs="Arial"/>
+          <w:color w:val="222222"/>
+          <w:sz w:val="21"/>
+          <w:szCs w:val="21"/>
+        </w:rPr>
+        <w:t>1</w:t>
       </w:r>
     </w:p>
     <w:p>
@@ -195,7 +214,16 @@
           <w:szCs w:val="21"/>
           <w:vertAlign w:val="superscript"/>
         </w:rPr>
-        <w:t>z-1</w:t>
+        <w:t>z</w:t>
+      </w:r>
+      <w:r>
+        <w:rPr>
+          <w:rFonts w:ascii="Arial" w:eastAsia="Times New Roman" w:hAnsi="Arial" w:cs="Arial"/>
+          <w:color w:val="222222"/>
+          <w:sz w:val="21"/>
+          <w:szCs w:val="21"/>
+        </w:rPr>
+        <w:t>-1.</w:t>
       </w:r>
     </w:p>
     <w:p>
@@ -628,7 +656,6 @@
           <w:noProof/>
         </w:rPr>
       </w:pPr>
-      <w:bookmarkStart w:id="0" w:name="_GoBack"/>
       <w:r>
         <w:rPr>
           <w:noProof/>
@@ -677,7 +704,6 @@
         </w:drawing>
       </w:r>
     </w:p>
-    <w:bookmarkEnd w:id="0"/>
     <w:p>
       <w:pPr>
         <w:rPr>
@@ -726,6 +752,8 @@
           </wp:inline>
         </w:drawing>
       </w:r>
+      <w:bookmarkStart w:id="0" w:name="_GoBack"/>
+      <w:bookmarkEnd w:id="0"/>
     </w:p>
     <w:sectPr>
       <w:headerReference w:type="default" r:id="rId12"/>
@@ -1924,7 +1952,7 @@
 </file>
 
 <file path=customXml/itemProps1.xml><?xml version="1.0" encoding="utf-8"?>
-<ds:datastoreItem xmlns:ds="http://schemas.openxmlformats.org/officeDocument/2006/customXml" ds:itemID="{F8F007D9-C9CB-4518-A040-A589185B7556}">
+<ds:datastoreItem xmlns:ds="http://schemas.openxmlformats.org/officeDocument/2006/customXml" ds:itemID="{47B029CB-A571-41B3-ADFC-D5B882B056B7}">
   <ds:schemaRefs>
     <ds:schemaRef ds:uri="http://schemas.openxmlformats.org/officeDocument/2006/bibliography"/>
   </ds:schemaRefs>

</xml_diff>